<commit_message>
1. Add mobile dynamic (like Jquery Pages) 2. Add Canvas (photo revert function by server) 3. Add note
</commit_message>
<xml_diff>
--- a/筆記4.docx
+++ b/筆記4.docx
@@ -3341,11 +3341,6 @@
       </w:r>
     </w:p>
     <w:p>
-      <w:pPr>
-        <w:rPr>
-          <w:rFonts w:hint="eastAsia"/>
-        </w:rPr>
-      </w:pPr>
       <w:r>
         <w:rPr>
           <w:noProof/>
@@ -3387,6 +3382,14 @@
           </wp:inline>
         </w:drawing>
       </w:r>
+    </w:p>
+    <w:p/>
+    <w:p>
+      <w:pPr>
+        <w:rPr>
+          <w:rFonts w:hint="eastAsia"/>
+        </w:rPr>
+      </w:pPr>
       <w:bookmarkStart w:id="0" w:name="_GoBack"/>
       <w:bookmarkEnd w:id="0"/>
     </w:p>

</xml_diff>